<commit_message>
criação do PDF incluindo o link do repositorio
</commit_message>
<xml_diff>
--- a/Case Risk Analyses.docx
+++ b/Case Risk Analyses.docx
@@ -34,6 +34,35 @@
         </w:rPr>
         <w:t>llo</w:t>
       </w:r>
+    </w:p>
+    <w:p>
+      <w:pPr>
+        <w:jc w:val="center"/>
+        <w:rPr>
+          <w:sz w:val="20"/>
+          <w:szCs w:val="20"/>
+          <w:lang w:val="pt-BR"/>
+        </w:rPr>
+      </w:pPr>
+      <w:r>
+        <w:rPr>
+          <w:sz w:val="20"/>
+          <w:szCs w:val="20"/>
+          <w:lang w:val="pt-BR"/>
+        </w:rPr>
+        <w:t xml:space="preserve">Repositório: </w:t>
+      </w:r>
+      <w:hyperlink r:id="rId5" w:history="1">
+        <w:r>
+          <w:rPr>
+            <w:rStyle w:val="Hyperlink"/>
+            <w:sz w:val="20"/>
+            <w:szCs w:val="20"/>
+            <w:lang w:val="pt-BR"/>
+          </w:rPr>
+          <w:t>https://github.com/sheila-arello/CW-Case-Risks</w:t>
+        </w:r>
+      </w:hyperlink>
     </w:p>
     <w:p>
       <w:pPr>
@@ -144,7 +173,7 @@
                     <pic:cNvPicPr/>
                   </pic:nvPicPr>
                   <pic:blipFill>
-                    <a:blip r:embed="rId5" cstate="print">
+                    <a:blip r:embed="rId6" cstate="print">
                       <a:extLst>
                         <a:ext uri="{28A0092B-C50C-407E-A947-70E740481C1C}">
                           <a14:useLocalDpi xmlns:a14="http://schemas.microsoft.com/office/drawing/2010/main" val="0"/>
@@ -427,7 +456,6 @@
           <w:bCs/>
           <w:lang w:val="pt-BR"/>
         </w:rPr>
-        <w:lastRenderedPageBreak/>
         <w:t>Estabelecimento</w:t>
       </w:r>
       <w:r>
@@ -801,7 +829,7 @@
         </w:rPr>
         <w:t xml:space="preserve"> (</w:t>
       </w:r>
-      <w:hyperlink r:id="rId6" w:history="1">
+      <w:hyperlink r:id="rId7" w:history="1">
         <w:r>
           <w:rPr>
             <w:rStyle w:val="Hyperlink"/>
@@ -1041,7 +1069,6 @@
           <w:u w:val="single"/>
           <w:lang w:val="pt-BR"/>
         </w:rPr>
-        <w:lastRenderedPageBreak/>
         <w:t xml:space="preserve">O que são </w:t>
       </w:r>
       <w:proofErr w:type="spellStart"/>
@@ -1627,7 +1654,6 @@
           <w:bCs/>
           <w:lang w:val="pt-BR"/>
         </w:rPr>
-        <w:lastRenderedPageBreak/>
         <w:t>Outras dicas importantes são:</w:t>
       </w:r>
     </w:p>
@@ -1734,7 +1760,7 @@
         </w:rPr>
         <w:t>Referência: blog infinitepay (</w:t>
       </w:r>
-      <w:hyperlink r:id="rId7" w:history="1">
+      <w:hyperlink r:id="rId8" w:history="1">
         <w:r>
           <w:rPr>
             <w:rStyle w:val="Hyperlink"/>
@@ -1957,7 +1983,7 @@
         </w:rPr>
         <w:t xml:space="preserve"> para automatizar o processo de inserções no banco </w:t>
       </w:r>
-      <w:hyperlink r:id="rId8" w:history="1">
+      <w:hyperlink r:id="rId9" w:history="1">
         <w:r>
           <w:rPr>
             <w:rStyle w:val="Hyperlink"/>
@@ -2682,6 +2708,7 @@
           <w:color w:val="8EAADB" w:themeColor="accent1" w:themeTint="99"/>
           <w:lang w:val="en-US"/>
         </w:rPr>
+        <w:lastRenderedPageBreak/>
         <w:tab/>
         <w:t xml:space="preserve">AND </w:t>
       </w:r>
@@ -2724,7 +2751,6 @@
           <w:color w:val="8EAADB" w:themeColor="accent1" w:themeTint="99"/>
           <w:lang w:val="en-US"/>
         </w:rPr>
-        <w:lastRenderedPageBreak/>
         <w:tab/>
         <w:t xml:space="preserve">GROUP BY </w:t>
       </w:r>
@@ -4237,7 +4263,6 @@
           <w:u w:val="single"/>
           <w:lang w:val="pt-BR"/>
         </w:rPr>
-        <w:lastRenderedPageBreak/>
         <w:t>CONCLUSÕES</w:t>
       </w:r>
       <w:r>

</xml_diff>